<commit_message>
atualizacao casos de uso
</commit_message>
<xml_diff>
--- a/Princípios Desenvolvimento Software/Tasks4Joe_v4.docx
+++ b/Princípios Desenvolvimento Software/Tasks4Joe_v4.docx
@@ -1179,21 +1179,7 @@
                 <w:rStyle w:val="Hiperligao"/>
                 <w:noProof/>
               </w:rPr>
-              <w:t>Especificar</w:t>
-            </w:r>
-            <w:r>
-              <w:rPr>
-                <w:rStyle w:val="Hiperligao"/>
-                <w:noProof/>
-              </w:rPr>
-              <w:t xml:space="preserve"> </w:t>
-            </w:r>
-            <w:r>
-              <w:rPr>
-                <w:rStyle w:val="Hiperligao"/>
-                <w:noProof/>
-              </w:rPr>
-              <w:t>tarefa</w:t>
+              <w:t>Especificar tarefa</w:t>
             </w:r>
             <w:r>
               <w:rPr>
@@ -1893,21 +1879,7 @@
                 <w:rStyle w:val="Hiperligao"/>
                 <w:noProof/>
               </w:rPr>
-              <w:t xml:space="preserve">Definir competência </w:t>
-            </w:r>
-            <w:r>
-              <w:rPr>
-                <w:rStyle w:val="Hiperligao"/>
-                <w:noProof/>
-              </w:rPr>
-              <w:t>t</w:t>
-            </w:r>
-            <w:r>
-              <w:rPr>
-                <w:rStyle w:val="Hiperligao"/>
-                <w:noProof/>
-              </w:rPr>
-              <w:t>écnica</w:t>
+              <w:t>Definir competência técnica</w:t>
             </w:r>
             <w:r>
               <w:rPr>
@@ -7030,8 +7002,8 @@
       <w:pPr>
         <w:pStyle w:val="Ttulo2"/>
       </w:pPr>
-      <w:bookmarkStart w:id="17" w:name="_Hlk56585423"/>
-      <w:bookmarkStart w:id="18" w:name="_Toc57819718"/>
+      <w:bookmarkStart w:id="17" w:name="_Toc57819718"/>
+      <w:bookmarkStart w:id="18" w:name="_Hlk56585423"/>
       <w:r>
         <w:lastRenderedPageBreak/>
         <w:t>E</w:t>
@@ -7039,7 +7011,7 @@
       <w:r>
         <w:t>specificar tarefa</w:t>
       </w:r>
-      <w:bookmarkEnd w:id="18"/>
+      <w:bookmarkEnd w:id="17"/>
     </w:p>
     <w:p>
       <w:pPr>
@@ -7920,7 +7892,7 @@
         <w:pStyle w:val="Ttulo2"/>
       </w:pPr>
       <w:bookmarkStart w:id="23" w:name="_Toc57819723"/>
-      <w:bookmarkEnd w:id="17"/>
+      <w:bookmarkEnd w:id="18"/>
       <w:r>
         <w:t>Definir categoria da tarefa</w:t>
       </w:r>
@@ -7946,15 +7918,7 @@
         <w:t xml:space="preserve">o processo de definição de uma nova categoria de tarefa. O sistema solicita os dados necessários. O administrativo introduz os dados solicitados. O sistema mostra a lista de áreas de atividade. O administrativo seleciona uma área de atividade para a nova categoria de tarefa. O sistema valida e mostra os dados, pedindo confirmação. O </w:t>
       </w:r>
       <w:r>
-        <w:t xml:space="preserve">administrativo confirma os dados. O sistema </w:t>
-      </w:r>
-      <w:proofErr w:type="gramStart"/>
-      <w:r>
-        <w:t>cria a nova</w:t>
-      </w:r>
-      <w:proofErr w:type="gramEnd"/>
-      <w:r>
-        <w:t xml:space="preserve"> categoria da tarefa.</w:t>
+        <w:t>administrativo confirma os dados. O sistema cria a nova categoria da tarefa.</w:t>
       </w:r>
     </w:p>
     <w:p>
@@ -8087,15 +8051,7 @@
         </w:numPr>
       </w:pPr>
       <w:r>
-        <w:t xml:space="preserve">Administrativo: pretende </w:t>
-      </w:r>
-      <w:proofErr w:type="gramStart"/>
-      <w:r>
-        <w:t>criar novas</w:t>
-      </w:r>
-      <w:proofErr w:type="gramEnd"/>
-      <w:r>
-        <w:t xml:space="preserve"> categorias de tarefa para tornar a plataforma mais organizada.</w:t>
+        <w:t>Administrativo: pretende criar novas categorias de tarefa para tornar a plataforma mais organizada.</w:t>
       </w:r>
     </w:p>
     <w:p>
@@ -8465,15 +8421,7 @@
         </w:numPr>
       </w:pPr>
       <w:r>
-        <w:t xml:space="preserve">O sistema permite a definição de uma nova área de </w:t>
-      </w:r>
-      <w:proofErr w:type="gramStart"/>
-      <w:r>
-        <w:t>atividade(</w:t>
-      </w:r>
-      <w:proofErr w:type="gramEnd"/>
-      <w:r>
-        <w:t>UC2).</w:t>
+        <w:t>O sistema permite a definição de uma nova área de atividade(UC2).</w:t>
       </w:r>
     </w:p>
     <w:p>
@@ -8517,15 +8465,7 @@
         </w:numPr>
       </w:pPr>
       <w:r>
-        <w:t xml:space="preserve">O sistema permite a especificação de uma nova competência </w:t>
-      </w:r>
-      <w:proofErr w:type="gramStart"/>
-      <w:r>
-        <w:t>técnica(</w:t>
-      </w:r>
-      <w:proofErr w:type="gramEnd"/>
-      <w:r>
-        <w:t>UC4).</w:t>
+        <w:t>O sistema permite a especificação de uma nova competência técnica(UC4).</w:t>
       </w:r>
     </w:p>
     <w:p>
@@ -8575,15 +8515,7 @@
         </w:numPr>
       </w:pPr>
       <w:r>
-        <w:t xml:space="preserve">O sistema permite a especificação de uma nova competência </w:t>
-      </w:r>
-      <w:proofErr w:type="gramStart"/>
-      <w:r>
-        <w:t>técnica(</w:t>
-      </w:r>
-      <w:proofErr w:type="gramEnd"/>
-      <w:r>
-        <w:t>UC4).</w:t>
+        <w:t>O sistema permite a especificação de uma nova competência técnica(UC4).</w:t>
       </w:r>
     </w:p>
     <w:p>
@@ -9169,15 +9101,7 @@
     </w:p>
     <w:p>
       <w:r>
-        <w:t xml:space="preserve">O administrativo inicia o processo de definição de uma nova competência técnica. O sistema solicita os dados necessários. O administrativo introduz os dados solicitados. O sistema mostra a lista de áreas de atividade. O administrativo seleciona uma área de atividade para a nova competência técnica. O sistema valida e mostra os dados, pedindo confirmação. O administrativo confirma os dados. O sistema </w:t>
-      </w:r>
-      <w:proofErr w:type="gramStart"/>
-      <w:r>
-        <w:t>cria a nova</w:t>
-      </w:r>
-      <w:proofErr w:type="gramEnd"/>
-      <w:r>
-        <w:t xml:space="preserve"> competência técnica.</w:t>
+        <w:t>O administrativo inicia o processo de definição de uma nova competência técnica. O sistema solicita os dados necessários. O administrativo introduz os dados solicitados. O sistema mostra a lista de áreas de atividade. O administrativo seleciona uma área de atividade para a nova competência técnica. O sistema valida e mostra os dados, pedindo confirmação. O administrativo confirma os dados. O sistema cria a nova competência técnica.</w:t>
       </w:r>
     </w:p>
     <w:p>
@@ -9287,15 +9211,7 @@
         </w:numPr>
       </w:pPr>
       <w:r>
-        <w:t xml:space="preserve">Administrativo: pretende </w:t>
-      </w:r>
-      <w:proofErr w:type="gramStart"/>
-      <w:r>
-        <w:t>criar novas</w:t>
-      </w:r>
-      <w:proofErr w:type="gramEnd"/>
-      <w:r>
-        <w:t xml:space="preserve"> competências técnicas para criar uma melhor experiência para os utilizadores da plataforma.</w:t>
+        <w:t>Administrativo: pretende criar novas competências técnicas para criar uma melhor experiência para os utilizadores da plataforma.</w:t>
       </w:r>
     </w:p>
     <w:p>
@@ -9742,10 +9658,7 @@
         <w:ind w:left="708"/>
       </w:pPr>
       <w:r>
-        <w:t>7a</w:t>
-      </w:r>
-      <w:r>
-        <w:t>. O sistema deteta que os dados introduzidos (ou algum subconjunto dos dados) são inválidos.</w:t>
+        <w:t>7a. O sistema deteta que os dados introduzidos (ou algum subconjunto dos dados) são inválidos.</w:t>
       </w:r>
     </w:p>
     <w:p>
@@ -9789,10 +9702,7 @@
         <w:ind w:left="708"/>
       </w:pPr>
       <w:r>
-        <w:t xml:space="preserve">7b. O sistema deteta que </w:t>
-      </w:r>
-      <w:r>
-        <w:t>existem dados em falta.</w:t>
+        <w:t>7b. O sistema deteta que existem dados em falta.</w:t>
       </w:r>
     </w:p>
     <w:p>
@@ -11280,18 +11190,10 @@
         <w:t xml:space="preserve">O sistema solicita os dados necessários relativos </w:t>
       </w:r>
       <w:r>
-        <w:t xml:space="preserve">ao </w:t>
-      </w:r>
-      <w:proofErr w:type="gramStart"/>
-      <w:r>
-        <w:t>freelancer</w:t>
-      </w:r>
-      <w:r>
-        <w:t>(</w:t>
-      </w:r>
-      <w:proofErr w:type="gramEnd"/>
-      <w:r>
-        <w:t>nome, NIF, código-postal, contacto telefónico e email).</w:t>
+        <w:t>ao freelancer</w:t>
+      </w:r>
+      <w:r>
+        <w:t>(nome, NIF, código-postal, contacto telefónico e email).</w:t>
       </w:r>
     </w:p>
     <w:p>
@@ -11321,15 +11223,7 @@
         <w:t xml:space="preserve">O sistema </w:t>
       </w:r>
       <w:r>
-        <w:t xml:space="preserve">solicita a introdução de uma habilitação </w:t>
-      </w:r>
-      <w:proofErr w:type="gramStart"/>
-      <w:r>
-        <w:t>académica(</w:t>
-      </w:r>
-      <w:proofErr w:type="gramEnd"/>
-      <w:r>
-        <w:t>grau, designação do curso, instituição e média do curso).</w:t>
+        <w:t>solicita a introdução de uma habilitação académica(grau, designação do curso, instituição e média do curso).</w:t>
       </w:r>
     </w:p>
     <w:p>
@@ -15305,7 +15199,7 @@
         </w:numPr>
       </w:pPr>
       <w:r>
-        <w:t>O sistema altera a tarefa para “suspensa”, “cancelada” ou “em curso” de acordo com a opção do colaborador.</w:t>
+        <w:t>O sistema altera a tarefa para “suspensa”, “cancelada” ou “em curso” de acordo com a opção do colaborador</w:t>
       </w:r>
     </w:p>
     <w:p>

</xml_diff>